<commit_message>
Update task 5 & 6
</commit_message>
<xml_diff>
--- a/lab3/Lab 3.docx
+++ b/lab3/Lab 3.docx
@@ -2217,19 +2217,118 @@
         </w:rPr>
         <w:t xml:space="preserve">    </w:t>
       </w:r>
-    </w:p>
-    <w:p>
-      <w:pPr>
-        <w:rPr>
-          <w:noProof/>
-          <w:u w:val="single"/>
-        </w:rPr>
-      </w:pPr>
-      <w:r>
-        <w:rPr>
-          <w:noProof/>
-        </w:rPr>
-        <w:t xml:space="preserve">                          </w:t>
+      <w:r>
+        <w:rPr>
+          <w:noProof/>
+        </w:rPr>
+        <w:drawing>
+          <wp:inline distT="0" distB="0" distL="0" distR="0" wp14:anchorId="2ED668C2" wp14:editId="148E1239">
+            <wp:extent cx="2724912" cy="2724912"/>
+            <wp:effectExtent l="0" t="0" r="5715" b="5715"/>
+            <wp:docPr id="34" name="Picture 34"/>
+            <wp:cNvGraphicFramePr>
+              <a:graphicFrameLocks xmlns:a="http://schemas.openxmlformats.org/drawingml/2006/main" noChangeAspect="1"/>
+            </wp:cNvGraphicFramePr>
+            <a:graphic xmlns:a="http://schemas.openxmlformats.org/drawingml/2006/main">
+              <a:graphicData uri="http://schemas.openxmlformats.org/drawingml/2006/picture">
+                <pic:pic xmlns:pic="http://schemas.openxmlformats.org/drawingml/2006/picture">
+                  <pic:nvPicPr>
+                    <pic:cNvPr id="1" name=""/>
+                    <pic:cNvPicPr/>
+                  </pic:nvPicPr>
+                  <pic:blipFill>
+                    <a:blip r:embed="rId19"/>
+                    <a:stretch>
+                      <a:fillRect/>
+                    </a:stretch>
+                  </pic:blipFill>
+                  <pic:spPr>
+                    <a:xfrm>
+                      <a:off x="0" y="0"/>
+                      <a:ext cx="2724912" cy="2724912"/>
+                    </a:xfrm>
+                    <a:prstGeom prst="rect">
+                      <a:avLst/>
+                    </a:prstGeom>
+                  </pic:spPr>
+                </pic:pic>
+              </a:graphicData>
+            </a:graphic>
+          </wp:inline>
+        </w:drawing>
+      </w:r>
+      <w:r>
+        <w:rPr>
+          <w:noProof/>
+        </w:rPr>
+        <w:t xml:space="preserve"> </w:t>
+      </w:r>
+      <w:r>
+        <w:rPr>
+          <w:noProof/>
+        </w:rPr>
+        <w:drawing>
+          <wp:inline distT="0" distB="0" distL="0" distR="0" wp14:anchorId="196D3759" wp14:editId="10C3BD6E">
+            <wp:extent cx="2724912" cy="2724912"/>
+            <wp:effectExtent l="0" t="0" r="5715" b="5715"/>
+            <wp:docPr id="35" name="Picture 35"/>
+            <wp:cNvGraphicFramePr>
+              <a:graphicFrameLocks xmlns:a="http://schemas.openxmlformats.org/drawingml/2006/main"/>
+            </wp:cNvGraphicFramePr>
+            <a:graphic xmlns:a="http://schemas.openxmlformats.org/drawingml/2006/main">
+              <a:graphicData uri="http://schemas.openxmlformats.org/drawingml/2006/picture">
+                <pic:pic xmlns:pic="http://schemas.openxmlformats.org/drawingml/2006/picture">
+                  <pic:nvPicPr>
+                    <pic:cNvPr id="1" name=""/>
+                    <pic:cNvPicPr/>
+                  </pic:nvPicPr>
+                  <pic:blipFill>
+                    <a:blip r:embed="rId20"/>
+                    <a:stretch>
+                      <a:fillRect/>
+                    </a:stretch>
+                  </pic:blipFill>
+                  <pic:spPr>
+                    <a:xfrm>
+                      <a:off x="0" y="0"/>
+                      <a:ext cx="2724912" cy="2724912"/>
+                    </a:xfrm>
+                    <a:prstGeom prst="rect">
+                      <a:avLst/>
+                    </a:prstGeom>
+                  </pic:spPr>
+                </pic:pic>
+              </a:graphicData>
+            </a:graphic>
+          </wp:inline>
+        </w:drawing>
+      </w:r>
+    </w:p>
+    <w:p>
+      <w:pPr>
+        <w:rPr>
+          <w:noProof/>
+        </w:rPr>
+      </w:pPr>
+    </w:p>
+    <w:p>
+      <w:pPr>
+        <w:rPr>
+          <w:noProof/>
+          <w:u w:val="single"/>
+        </w:rPr>
+      </w:pPr>
+      <w:r>
+        <w:rPr>
+          <w:noProof/>
+        </w:rPr>
+        <w:t xml:space="preserve">                               </w:t>
+      </w:r>
+      <w:r>
+        <w:rPr>
+          <w:noProof/>
+        </w:rPr>
+        <w:t xml:space="preserve"> </w:t>
       </w:r>
       <w:r>
         <w:rPr>
@@ -2266,6 +2365,12 @@
       <w:r>
         <w:rPr>
           <w:noProof/>
+        </w:rPr>
+        <w:t xml:space="preserve">          </w:t>
+      </w:r>
+      <w:r>
+        <w:rPr>
+          <w:noProof/>
           <w:u w:val="single"/>
         </w:rPr>
         <w:t>Recall</w:t>
@@ -2307,39 +2412,397 @@
           <w:u w:val="single"/>
         </w:rPr>
       </w:pPr>
+    </w:p>
+    <w:p>
+      <w:pPr>
+        <w:rPr>
+          <w:noProof/>
+          <w:u w:val="single"/>
+        </w:rPr>
+      </w:pPr>
+      <w:r>
+        <w:rPr>
+          <w:noProof/>
+          <w:u w:val="single"/>
+        </w:rPr>
+        <w:t>Task 6</w:t>
+      </w:r>
+    </w:p>
+    <w:p>
+      <w:pPr>
+        <w:rPr>
+          <w:noProof/>
+          <w:u w:val="single"/>
+        </w:rPr>
+      </w:pPr>
+    </w:p>
+    <w:p>
+      <w:pPr>
+        <w:rPr>
+          <w:noProof/>
+          <w:u w:val="single"/>
+        </w:rPr>
+      </w:pPr>
+      <w:r>
+        <w:rPr>
+          <w:noProof/>
+        </w:rPr>
+        <w:drawing>
+          <wp:inline distT="0" distB="0" distL="0" distR="0" wp14:anchorId="5A5703C1" wp14:editId="05489248">
+            <wp:extent cx="2724912" cy="2724912"/>
+            <wp:effectExtent l="0" t="0" r="5715" b="5715"/>
+            <wp:docPr id="36" name="Picture 36"/>
+            <wp:cNvGraphicFramePr>
+              <a:graphicFrameLocks xmlns:a="http://schemas.openxmlformats.org/drawingml/2006/main" noChangeAspect="1"/>
+            </wp:cNvGraphicFramePr>
+            <a:graphic xmlns:a="http://schemas.openxmlformats.org/drawingml/2006/main">
+              <a:graphicData uri="http://schemas.openxmlformats.org/drawingml/2006/picture">
+                <pic:pic xmlns:pic="http://schemas.openxmlformats.org/drawingml/2006/picture">
+                  <pic:nvPicPr>
+                    <pic:cNvPr id="1" name=""/>
+                    <pic:cNvPicPr/>
+                  </pic:nvPicPr>
+                  <pic:blipFill>
+                    <a:blip r:embed="rId21"/>
+                    <a:stretch>
+                      <a:fillRect/>
+                    </a:stretch>
+                  </pic:blipFill>
+                  <pic:spPr>
+                    <a:xfrm>
+                      <a:off x="0" y="0"/>
+                      <a:ext cx="2724912" cy="2724912"/>
+                    </a:xfrm>
+                    <a:prstGeom prst="rect">
+                      <a:avLst/>
+                    </a:prstGeom>
+                  </pic:spPr>
+                </pic:pic>
+              </a:graphicData>
+            </a:graphic>
+          </wp:inline>
+        </w:drawing>
+      </w:r>
+      <w:r>
+        <w:rPr>
+          <w:noProof/>
+          <w:u w:val="single"/>
+        </w:rPr>
+        <w:t xml:space="preserve">     </w:t>
+      </w:r>
+      <w:r>
+        <w:rPr>
+          <w:noProof/>
+        </w:rPr>
+        <w:drawing>
+          <wp:inline distT="0" distB="0" distL="0" distR="0" wp14:anchorId="7B6172D2" wp14:editId="62B3E64E">
+            <wp:extent cx="2724912" cy="2724912"/>
+            <wp:effectExtent l="0" t="0" r="5715" b="5715"/>
+            <wp:docPr id="37" name="Picture 37"/>
+            <wp:cNvGraphicFramePr>
+              <a:graphicFrameLocks xmlns:a="http://schemas.openxmlformats.org/drawingml/2006/main" noChangeAspect="1"/>
+            </wp:cNvGraphicFramePr>
+            <a:graphic xmlns:a="http://schemas.openxmlformats.org/drawingml/2006/main">
+              <a:graphicData uri="http://schemas.openxmlformats.org/drawingml/2006/picture">
+                <pic:pic xmlns:pic="http://schemas.openxmlformats.org/drawingml/2006/picture">
+                  <pic:nvPicPr>
+                    <pic:cNvPr id="1" name=""/>
+                    <pic:cNvPicPr/>
+                  </pic:nvPicPr>
+                  <pic:blipFill>
+                    <a:blip r:embed="rId22"/>
+                    <a:stretch>
+                      <a:fillRect/>
+                    </a:stretch>
+                  </pic:blipFill>
+                  <pic:spPr>
+                    <a:xfrm>
+                      <a:off x="0" y="0"/>
+                      <a:ext cx="2724912" cy="2724912"/>
+                    </a:xfrm>
+                    <a:prstGeom prst="rect">
+                      <a:avLst/>
+                    </a:prstGeom>
+                  </pic:spPr>
+                </pic:pic>
+              </a:graphicData>
+            </a:graphic>
+          </wp:inline>
+        </w:drawing>
+      </w:r>
+    </w:p>
+    <w:p>
+      <w:pPr>
+        <w:rPr>
+          <w:noProof/>
+          <w:u w:val="single"/>
+        </w:rPr>
+      </w:pPr>
+    </w:p>
+    <w:p>
+      <w:pPr>
+        <w:rPr>
+          <w:noProof/>
+          <w:u w:val="single"/>
+        </w:rPr>
+      </w:pPr>
+    </w:p>
+    <w:p>
+      <w:pPr>
+        <w:rPr>
+          <w:noProof/>
+          <w:u w:val="single"/>
+        </w:rPr>
+      </w:pPr>
+      <w:r>
+        <w:rPr>
+          <w:noProof/>
+        </w:rPr>
+        <w:t xml:space="preserve">                    </w:t>
+      </w:r>
+      <w:r>
+        <w:rPr>
+          <w:noProof/>
+          <w:u w:val="single"/>
+        </w:rPr>
+        <w:t xml:space="preserve">Dice Coefficient </w:t>
+      </w:r>
+      <w:r>
+        <w:rPr>
+          <w:noProof/>
+          <w:u w:val="single"/>
+        </w:rPr>
+        <w:t>Curve</w:t>
+      </w:r>
+      <w:r>
+        <w:rPr>
+          <w:noProof/>
+        </w:rPr>
+        <w:t xml:space="preserve">    </w:t>
+      </w:r>
+      <w:r>
+        <w:rPr>
+          <w:noProof/>
+        </w:rPr>
+        <w:tab/>
+      </w:r>
+      <w:r>
+        <w:rPr>
+          <w:noProof/>
+        </w:rPr>
+        <w:tab/>
+      </w:r>
+      <w:r>
+        <w:rPr>
+          <w:noProof/>
+        </w:rPr>
+        <w:tab/>
+      </w:r>
+      <w:r>
+        <w:rPr>
+          <w:noProof/>
+        </w:rPr>
+        <w:tab/>
+      </w:r>
+      <w:r>
+        <w:rPr>
+          <w:noProof/>
+        </w:rPr>
+        <w:t xml:space="preserve">               </w:t>
+      </w:r>
+      <w:r>
+        <w:rPr>
+          <w:noProof/>
+          <w:u w:val="single"/>
+        </w:rPr>
+        <w:t>Loss Curve</w:t>
+      </w:r>
+    </w:p>
+    <w:p>
+      <w:pPr>
+        <w:rPr>
+          <w:noProof/>
+          <w:u w:val="single"/>
+        </w:rPr>
+      </w:pPr>
+    </w:p>
+    <w:p>
+      <w:pPr>
+        <w:rPr>
+          <w:noProof/>
+          <w:u w:val="single"/>
+        </w:rPr>
+      </w:pPr>
+    </w:p>
+    <w:p>
+      <w:pPr>
+        <w:rPr>
+          <w:noProof/>
+          <w:u w:val="single"/>
+        </w:rPr>
+      </w:pPr>
+    </w:p>
+    <w:p>
+      <w:pPr>
+        <w:rPr>
+          <w:noProof/>
+          <w:u w:val="single"/>
+        </w:rPr>
+      </w:pPr>
+      <w:r>
+        <w:rPr>
+          <w:noProof/>
+        </w:rPr>
+        <w:lastRenderedPageBreak/>
+        <w:drawing>
+          <wp:inline distT="0" distB="0" distL="0" distR="0" wp14:anchorId="04048BAE" wp14:editId="12F46EFD">
+            <wp:extent cx="2724912" cy="2724912"/>
+            <wp:effectExtent l="0" t="0" r="5715" b="5715"/>
+            <wp:docPr id="38" name="Picture 38"/>
+            <wp:cNvGraphicFramePr>
+              <a:graphicFrameLocks xmlns:a="http://schemas.openxmlformats.org/drawingml/2006/main" noChangeAspect="1"/>
+            </wp:cNvGraphicFramePr>
+            <a:graphic xmlns:a="http://schemas.openxmlformats.org/drawingml/2006/main">
+              <a:graphicData uri="http://schemas.openxmlformats.org/drawingml/2006/picture">
+                <pic:pic xmlns:pic="http://schemas.openxmlformats.org/drawingml/2006/picture">
+                  <pic:nvPicPr>
+                    <pic:cNvPr id="1" name=""/>
+                    <pic:cNvPicPr/>
+                  </pic:nvPicPr>
+                  <pic:blipFill>
+                    <a:blip r:embed="rId20"/>
+                    <a:stretch>
+                      <a:fillRect/>
+                    </a:stretch>
+                  </pic:blipFill>
+                  <pic:spPr>
+                    <a:xfrm>
+                      <a:off x="0" y="0"/>
+                      <a:ext cx="2724912" cy="2724912"/>
+                    </a:xfrm>
+                    <a:prstGeom prst="rect">
+                      <a:avLst/>
+                    </a:prstGeom>
+                  </pic:spPr>
+                </pic:pic>
+              </a:graphicData>
+            </a:graphic>
+          </wp:inline>
+        </w:drawing>
+      </w:r>
+      <w:r>
+        <w:rPr>
+          <w:noProof/>
+          <w:u w:val="single"/>
+        </w:rPr>
+        <w:t xml:space="preserve">   </w:t>
+      </w:r>
+      <w:r>
+        <w:rPr>
+          <w:noProof/>
+        </w:rPr>
+        <w:drawing>
+          <wp:inline distT="0" distB="0" distL="0" distR="0" wp14:anchorId="127883FB" wp14:editId="2880E002">
+            <wp:extent cx="2724912" cy="2724912"/>
+            <wp:effectExtent l="0" t="0" r="5715" b="5715"/>
+            <wp:docPr id="39" name="Picture 39"/>
+            <wp:cNvGraphicFramePr>
+              <a:graphicFrameLocks xmlns:a="http://schemas.openxmlformats.org/drawingml/2006/main" noChangeAspect="1"/>
+            </wp:cNvGraphicFramePr>
+            <a:graphic xmlns:a="http://schemas.openxmlformats.org/drawingml/2006/main">
+              <a:graphicData uri="http://schemas.openxmlformats.org/drawingml/2006/picture">
+                <pic:pic xmlns:pic="http://schemas.openxmlformats.org/drawingml/2006/picture">
+                  <pic:nvPicPr>
+                    <pic:cNvPr id="1" name=""/>
+                    <pic:cNvPicPr/>
+                  </pic:nvPicPr>
+                  <pic:blipFill>
+                    <a:blip r:embed="rId20"/>
+                    <a:stretch>
+                      <a:fillRect/>
+                    </a:stretch>
+                  </pic:blipFill>
+                  <pic:spPr>
+                    <a:xfrm>
+                      <a:off x="0" y="0"/>
+                      <a:ext cx="2724912" cy="2724912"/>
+                    </a:xfrm>
+                    <a:prstGeom prst="rect">
+                      <a:avLst/>
+                    </a:prstGeom>
+                  </pic:spPr>
+                </pic:pic>
+              </a:graphicData>
+            </a:graphic>
+          </wp:inline>
+        </w:drawing>
+      </w:r>
+    </w:p>
+    <w:p>
+      <w:pPr>
+        <w:rPr>
+          <w:noProof/>
+          <w:u w:val="single"/>
+        </w:rPr>
+      </w:pPr>
+    </w:p>
+    <w:p>
+      <w:pPr>
+        <w:ind w:left="720" w:firstLine="720"/>
+        <w:rPr>
+          <w:noProof/>
+          <w:u w:val="single"/>
+        </w:rPr>
+      </w:pPr>
+      <w:r>
+        <w:rPr>
+          <w:noProof/>
+          <w:u w:val="single"/>
+        </w:rPr>
+        <w:t>Precision Curve</w:t>
+      </w:r>
+      <w:r>
+        <w:rPr>
+          <w:noProof/>
+        </w:rPr>
+        <w:tab/>
+      </w:r>
+      <w:r>
+        <w:rPr>
+          <w:noProof/>
+        </w:rPr>
+        <w:tab/>
+      </w:r>
+      <w:r>
+        <w:rPr>
+          <w:noProof/>
+        </w:rPr>
+        <w:tab/>
+        <w:t xml:space="preserve">      </w:t>
+      </w:r>
+      <w:r>
+        <w:rPr>
+          <w:noProof/>
+        </w:rPr>
+        <w:tab/>
+        <w:t xml:space="preserve">     </w:t>
+      </w:r>
       <w:bookmarkStart w:id="0" w:name="_GoBack"/>
       <w:bookmarkEnd w:id="0"/>
-    </w:p>
-    <w:p>
-      <w:pPr>
-        <w:rPr>
-          <w:noProof/>
-          <w:u w:val="single"/>
-        </w:rPr>
-      </w:pPr>
-      <w:r>
-        <w:rPr>
-          <w:noProof/>
-          <w:u w:val="single"/>
-        </w:rPr>
-        <w:t>Task 6</w:t>
-      </w:r>
-    </w:p>
-    <w:p>
-      <w:pPr>
-        <w:rPr>
-          <w:noProof/>
-          <w:u w:val="single"/>
-        </w:rPr>
-      </w:pPr>
-    </w:p>
-    <w:p>
-      <w:pPr>
-        <w:rPr>
-          <w:noProof/>
-          <w:u w:val="single"/>
-        </w:rPr>
-      </w:pPr>
+      <w:r>
+        <w:rPr>
+          <w:noProof/>
+          <w:u w:val="single"/>
+        </w:rPr>
+        <w:t>Recall</w:t>
+      </w:r>
+      <w:r>
+        <w:rPr>
+          <w:noProof/>
+          <w:u w:val="single"/>
+        </w:rPr>
+        <w:t xml:space="preserve"> Curve</w:t>
+      </w:r>
     </w:p>
     <w:p>
       <w:pPr>

</xml_diff>

<commit_message>
Update taskk 1 & 2
</commit_message>
<xml_diff>
--- a/lab3/Lab 3.docx
+++ b/lab3/Lab 3.docx
@@ -58,10 +58,10 @@
       </w:r>
       <w:r>
         <w:drawing>
-          <wp:inline distT="0" distB="0" distL="0" distR="0" wp14:anchorId="698C595C" wp14:editId="6402F7EF">
+          <wp:inline distT="0" distB="0" distL="0" distR="0" wp14:anchorId="2F32681F" wp14:editId="61320BBA">
             <wp:extent cx="2724912" cy="2724912"/>
             <wp:effectExtent l="0" t="0" r="5715" b="5715"/>
-            <wp:docPr id="3" name="Picture 3"/>
+            <wp:docPr id="2" name="Picture 2"/>
             <wp:cNvGraphicFramePr>
               <a:graphicFrameLocks xmlns:a="http://schemas.openxmlformats.org/drawingml/2006/main" noChangeAspect="1"/>
             </wp:cNvGraphicFramePr>
@@ -98,7 +98,7 @@
       </w:r>
       <w:r>
         <w:drawing>
-          <wp:inline distT="0" distB="0" distL="0" distR="0" wp14:anchorId="6F67098F" wp14:editId="5EE6A92F">
+          <wp:inline distT="0" distB="0" distL="0" distR="0" wp14:anchorId="65AB86F3" wp14:editId="0C83BBD3">
             <wp:extent cx="2724912" cy="2724912"/>
             <wp:effectExtent l="0" t="0" r="5715" b="5715"/>
             <wp:docPr id="1" name="Picture 1"/>
@@ -133,12 +133,6 @@
           </wp:inline>
         </w:drawing>
       </w:r>
-      <w:r>
-        <w:tab/>
-      </w:r>
-      <w:r>
-        <w:tab/>
-      </w:r>
     </w:p>
     <w:p>
       <w:pPr>
@@ -238,54 +232,11 @@
         <w:rPr>
           <w:noProof/>
         </w:rPr>
-        <w:t xml:space="preserve">                </w:t>
-      </w:r>
-      <w:r>
-        <w:rPr>
-          <w:noProof/>
-        </w:rPr>
-        <w:tab/>
-      </w:r>
-      <w:r>
-        <w:rPr>
-          <w:noProof/>
-        </w:rPr>
-        <w:tab/>
-      </w:r>
-      <w:r>
-        <w:rPr>
-          <w:noProof/>
-        </w:rPr>
-        <w:tab/>
-      </w:r>
-      <w:r>
-        <w:rPr>
-          <w:noProof/>
-        </w:rPr>
-        <w:tab/>
-      </w:r>
-      <w:r>
-        <w:rPr>
-          <w:noProof/>
-        </w:rPr>
-        <w:tab/>
-      </w:r>
-    </w:p>
-    <w:p>
-      <w:pPr>
-        <w:rPr>
-          <w:noProof/>
-        </w:rPr>
-      </w:pPr>
-      <w:r>
-        <w:rPr>
-          <w:noProof/>
-        </w:rPr>
         <w:drawing>
-          <wp:inline distT="0" distB="0" distL="0" distR="0" wp14:anchorId="128BB835" wp14:editId="03DBAD61">
+          <wp:inline distT="0" distB="0" distL="0" distR="0" wp14:anchorId="1B51484F" wp14:editId="2C4CC2D9">
             <wp:extent cx="2724912" cy="2724912"/>
             <wp:effectExtent l="0" t="0" r="5715" b="5715"/>
-            <wp:docPr id="4" name="Picture 4"/>
+            <wp:docPr id="6" name="Picture 6"/>
             <wp:cNvGraphicFramePr>
               <a:graphicFrameLocks xmlns:a="http://schemas.openxmlformats.org/drawingml/2006/main" noChangeAspect="1"/>
             </wp:cNvGraphicFramePr>
@@ -321,17 +272,11 @@
         <w:rPr>
           <w:noProof/>
         </w:rPr>
-        <w:t xml:space="preserve"> </w:t>
-      </w:r>
-      <w:r>
-        <w:rPr>
-          <w:noProof/>
-        </w:rPr>
         <w:drawing>
-          <wp:inline distT="0" distB="0" distL="0" distR="0" wp14:anchorId="18DD327E" wp14:editId="17F05B7F">
+          <wp:inline distT="0" distB="0" distL="0" distR="0" wp14:anchorId="304DFAAA" wp14:editId="75290954">
             <wp:extent cx="2724912" cy="2724912"/>
             <wp:effectExtent l="0" t="0" r="5715" b="5715"/>
-            <wp:docPr id="17" name="Picture 17"/>
+            <wp:docPr id="5" name="Picture 5"/>
             <wp:cNvGraphicFramePr>
               <a:graphicFrameLocks xmlns:a="http://schemas.openxmlformats.org/drawingml/2006/main" noChangeAspect="1"/>
             </wp:cNvGraphicFramePr>
@@ -363,6 +308,55 @@
           </wp:inline>
         </w:drawing>
       </w:r>
+      <w:r>
+        <w:rPr>
+          <w:noProof/>
+        </w:rPr>
+        <w:t xml:space="preserve">                </w:t>
+      </w:r>
+      <w:r>
+        <w:rPr>
+          <w:noProof/>
+        </w:rPr>
+        <w:tab/>
+      </w:r>
+      <w:r>
+        <w:rPr>
+          <w:noProof/>
+        </w:rPr>
+        <w:tab/>
+      </w:r>
+      <w:r>
+        <w:rPr>
+          <w:noProof/>
+        </w:rPr>
+        <w:tab/>
+      </w:r>
+      <w:r>
+        <w:rPr>
+          <w:noProof/>
+        </w:rPr>
+        <w:tab/>
+      </w:r>
+      <w:r>
+        <w:rPr>
+          <w:noProof/>
+        </w:rPr>
+        <w:tab/>
+      </w:r>
+    </w:p>
+    <w:p>
+      <w:pPr>
+        <w:rPr>
+          <w:noProof/>
+        </w:rPr>
+      </w:pPr>
+      <w:r>
+        <w:rPr>
+          <w:noProof/>
+        </w:rPr>
+        <w:t xml:space="preserve"> </w:t>
+      </w:r>
     </w:p>
     <w:p>
       <w:pPr>
@@ -630,10 +624,10 @@
           <w:noProof/>
         </w:rPr>
         <w:drawing>
-          <wp:inline distT="0" distB="0" distL="0" distR="0" wp14:anchorId="2C29979A" wp14:editId="752B600A">
+          <wp:inline distT="0" distB="0" distL="0" distR="0" wp14:anchorId="018FF0BC" wp14:editId="15E29FFC">
             <wp:extent cx="2724912" cy="2724912"/>
             <wp:effectExtent l="0" t="0" r="5715" b="5715"/>
-            <wp:docPr id="18" name="Picture 18"/>
+            <wp:docPr id="8" name="Picture 8"/>
             <wp:cNvGraphicFramePr>
               <a:graphicFrameLocks xmlns:a="http://schemas.openxmlformats.org/drawingml/2006/main" noChangeAspect="1"/>
             </wp:cNvGraphicFramePr>
@@ -676,10 +670,10 @@
           <w:noProof/>
         </w:rPr>
         <w:drawing>
-          <wp:inline distT="0" distB="0" distL="0" distR="0" wp14:anchorId="53DEB68B" wp14:editId="08D82FB9">
+          <wp:inline distT="0" distB="0" distL="0" distR="0" wp14:anchorId="15BFAB77" wp14:editId="522BF4E7">
             <wp:extent cx="2724912" cy="2724912"/>
             <wp:effectExtent l="0" t="0" r="5715" b="5715"/>
-            <wp:docPr id="19" name="Picture 19"/>
+            <wp:docPr id="10" name="Picture 10"/>
             <wp:cNvGraphicFramePr>
               <a:graphicFrameLocks xmlns:a="http://schemas.openxmlformats.org/drawingml/2006/main" noChangeAspect="1"/>
             </wp:cNvGraphicFramePr>
@@ -719,6 +713,20 @@
           <w:u w:val="single"/>
         </w:rPr>
       </w:pPr>
+      <w:r>
+        <w:rPr>
+          <w:noProof/>
+        </w:rPr>
+        <w:t xml:space="preserve"> </w:t>
+      </w:r>
+    </w:p>
+    <w:p>
+      <w:pPr>
+        <w:rPr>
+          <w:noProof/>
+          <w:u w:val="single"/>
+        </w:rPr>
+      </w:pPr>
     </w:p>
     <w:p>
       <w:pPr>
@@ -768,25 +776,29 @@
     </w:p>
     <w:p>
       <w:pPr>
-        <w:rPr>
-          <w:noProof/>
-        </w:rPr>
-      </w:pPr>
-      <w:r>
-        <w:rPr>
-          <w:noProof/>
-        </w:rPr>
-        <w:t xml:space="preserve"> </w:t>
-      </w:r>
+        <w:jc w:val="center"/>
+        <w:rPr>
+          <w:noProof/>
+          <w:u w:val="single"/>
+        </w:rPr>
+      </w:pPr>
+    </w:p>
+    <w:p>
+      <w:pPr>
+        <w:rPr>
+          <w:noProof/>
+          <w:u w:val="single"/>
+        </w:rPr>
+      </w:pPr>
       <w:r>
         <w:rPr>
           <w:noProof/>
         </w:rPr>
         <w:drawing>
-          <wp:inline distT="0" distB="0" distL="0" distR="0" wp14:anchorId="07A1CE5B" wp14:editId="1BBDB820">
+          <wp:inline distT="0" distB="0" distL="0" distR="0" wp14:anchorId="2ED62D53" wp14:editId="05AC6E17">
             <wp:extent cx="2724912" cy="2724912"/>
             <wp:effectExtent l="0" t="0" r="5715" b="5715"/>
-            <wp:docPr id="20" name="Picture 20"/>
+            <wp:docPr id="11" name="Picture 11"/>
             <wp:cNvGraphicFramePr>
               <a:graphicFrameLocks xmlns:a="http://schemas.openxmlformats.org/drawingml/2006/main" noChangeAspect="1"/>
             </wp:cNvGraphicFramePr>
@@ -829,10 +841,10 @@
           <w:noProof/>
         </w:rPr>
         <w:drawing>
-          <wp:inline distT="0" distB="0" distL="0" distR="0" wp14:anchorId="39B231E9" wp14:editId="7FCF2B48">
+          <wp:inline distT="0" distB="0" distL="0" distR="0" wp14:anchorId="3646CAD2" wp14:editId="35B74A66">
             <wp:extent cx="2724912" cy="2724912"/>
             <wp:effectExtent l="0" t="0" r="5715" b="5715"/>
-            <wp:docPr id="21" name="Picture 21"/>
+            <wp:docPr id="12" name="Picture 12"/>
             <wp:cNvGraphicFramePr>
               <a:graphicFrameLocks xmlns:a="http://schemas.openxmlformats.org/drawingml/2006/main" noChangeAspect="1"/>
             </wp:cNvGraphicFramePr>
@@ -871,15 +883,24 @@
           <w:noProof/>
         </w:rPr>
       </w:pPr>
-    </w:p>
-    <w:p>
-      <w:pPr>
-        <w:jc w:val="center"/>
-        <w:rPr>
-          <w:noProof/>
-          <w:u w:val="single"/>
-        </w:rPr>
-      </w:pPr>
+      <w:r>
+        <w:rPr>
+          <w:noProof/>
+        </w:rPr>
+        <w:t xml:space="preserve"> </w:t>
+      </w:r>
+      <w:r>
+        <w:rPr>
+          <w:noProof/>
+        </w:rPr>
+        <w:tab/>
+      </w:r>
+      <w:r>
+        <w:rPr>
+          <w:noProof/>
+        </w:rPr>
+        <w:tab/>
+      </w:r>
       <w:r>
         <w:rPr>
           <w:noProof/>
@@ -928,7 +949,6 @@
         </w:numPr>
       </w:pPr>
       <w:r>
-        <w:lastRenderedPageBreak/>
         <w:t xml:space="preserve">The performance for the model with loss function </w:t>
       </w:r>
       <w:r>
@@ -992,13 +1012,7 @@
         <w:rPr>
           <w:u w:val="single"/>
         </w:rPr>
-        <w:t xml:space="preserve">Loss Function – Binary Cross Entropy, </w:t>
-      </w:r>
-      <w:r>
-        <w:rPr>
-          <w:u w:val="single"/>
-        </w:rPr>
-        <w:t>with</w:t>
+        <w:t>Loss Function – Binary Cross Entropy, with</w:t>
       </w:r>
       <w:r>
         <w:rPr>
@@ -1010,13 +1024,7 @@
         <w:rPr>
           <w:u w:val="single"/>
         </w:rPr>
-        <w:t>batch</w:t>
-      </w:r>
-      <w:r>
-        <w:rPr>
-          <w:u w:val="single"/>
-        </w:rPr>
-        <w:t xml:space="preserve"> normalization </w:t>
+        <w:t xml:space="preserve">batch normalization </w:t>
       </w:r>
     </w:p>
     <w:p>
@@ -1041,10 +1049,7 @@
         <w:ind w:left="360"/>
       </w:pPr>
       <w:r>
-        <w:t>Validation Dice Coefficient – 0.9</w:t>
-      </w:r>
-      <w:r>
-        <w:t>90</w:t>
+        <w:t>Validation Dice Coefficient – 0.990</w:t>
       </w:r>
     </w:p>
     <w:p>
@@ -1111,10 +1116,7 @@
         <w:t>Validation Loss</w:t>
       </w:r>
       <w:r>
-        <w:t xml:space="preserve"> – 0.0</w:t>
-      </w:r>
-      <w:r>
-        <w:t>08</w:t>
+        <w:t xml:space="preserve"> – 0.008</w:t>
       </w:r>
     </w:p>
     <w:p>
@@ -1122,10 +1124,7 @@
         <w:ind w:left="360"/>
       </w:pPr>
       <w:r>
-        <w:t>Validation Dice Coefficient – 0.</w:t>
-      </w:r>
-      <w:r>
-        <w:t>9913</w:t>
+        <w:t>Validation Dice Coefficient – 0.9913</w:t>
       </w:r>
     </w:p>
     <w:p>
@@ -1179,10 +1178,7 @@
         <w:t>Validation Loss</w:t>
       </w:r>
       <w:r>
-        <w:t xml:space="preserve"> – 0.</w:t>
-      </w:r>
-      <w:r>
-        <w:t>009</w:t>
+        <w:t xml:space="preserve"> – 0.009</w:t>
       </w:r>
     </w:p>
     <w:p>
@@ -1190,10 +1186,7 @@
         <w:ind w:left="360"/>
       </w:pPr>
       <w:r>
-        <w:t>Validation Dice Coefficient – 0.990</w:t>
-      </w:r>
-      <w:r>
-        <w:t>6</w:t>
+        <w:t>Validation Dice Coefficient – 0.9906</w:t>
       </w:r>
     </w:p>
     <w:p>
@@ -1251,11 +1244,9 @@
       <w:r>
         <w:t xml:space="preserve">Loss Function – Dice </w:t>
       </w:r>
-      <w:proofErr w:type="gramStart"/>
-      <w:r>
-        <w:t>Loss ,</w:t>
-      </w:r>
-      <w:proofErr w:type="gramEnd"/>
+      <w:r>
+        <w:t>Loss,</w:t>
+      </w:r>
       <w:r>
         <w:t xml:space="preserve"> Without Batch Normalization </w:t>
       </w:r>
@@ -1267,6 +1258,9 @@
         </w:rPr>
       </w:pPr>
       <w:r>
+        <w:rPr>
+          <w:noProof/>
+        </w:rPr>
         <w:drawing>
           <wp:inline distT="0" distB="0" distL="0" distR="0" wp14:anchorId="04A60AC3" wp14:editId="15FCB38D">
             <wp:extent cx="2724912" cy="2724912"/>
@@ -1310,6 +1304,9 @@
         <w:t xml:space="preserve"> </w:t>
       </w:r>
       <w:r>
+        <w:rPr>
+          <w:noProof/>
+        </w:rPr>
         <w:drawing>
           <wp:inline distT="0" distB="0" distL="0" distR="0" wp14:anchorId="1DC8E1C8" wp14:editId="24B8EF0A">
             <wp:extent cx="2724912" cy="2724912"/>
@@ -1346,17 +1343,20 @@
           </wp:inline>
         </w:drawing>
       </w:r>
-    </w:p>
-    <w:p>
-      <w:pPr>
-        <w:rPr>
-          <w:noProof/>
-        </w:rPr>
-      </w:pPr>
-      <w:r>
-        <w:rPr>
-          <w:noProof/>
-        </w:rPr>
+      <w:bookmarkStart w:id="0" w:name="_GoBack"/>
+      <w:bookmarkEnd w:id="0"/>
+    </w:p>
+    <w:p>
+      <w:pPr>
+        <w:rPr>
+          <w:noProof/>
+        </w:rPr>
+      </w:pPr>
+      <w:r>
+        <w:rPr>
+          <w:noProof/>
+        </w:rPr>
+        <w:lastRenderedPageBreak/>
         <w:t xml:space="preserve"> </w:t>
       </w:r>
       <w:r>
@@ -1376,7 +1376,6 @@
         <w:rPr>
           <w:noProof/>
         </w:rPr>
-        <w:lastRenderedPageBreak/>
         <w:t>The segmentation accuracy</w:t>
       </w:r>
       <w:r>
@@ -1803,7 +1802,6 @@
           <w:noProof/>
           <w:u w:val="single"/>
         </w:rPr>
-        <w:lastRenderedPageBreak/>
         <w:t>Task 5</w:t>
       </w:r>
       <w:r>
@@ -2144,6 +2142,7 @@
         <w:rPr>
           <w:noProof/>
         </w:rPr>
+        <w:lastRenderedPageBreak/>
         <w:t xml:space="preserve">   </w:t>
       </w:r>
       <w:r>
@@ -2208,7 +2207,6 @@
         <w:rPr>
           <w:noProof/>
         </w:rPr>
-        <w:lastRenderedPageBreak/>
         <w:t xml:space="preserve"> </w:t>
       </w:r>
       <w:r>
@@ -2653,7 +2651,6 @@
         <w:rPr>
           <w:noProof/>
         </w:rPr>
-        <w:lastRenderedPageBreak/>
         <w:drawing>
           <wp:inline distT="0" distB="0" distL="0" distR="0" wp14:anchorId="04048BAE" wp14:editId="12F46EFD">
             <wp:extent cx="2724912" cy="2724912"/>
@@ -2823,14 +2820,7 @@
           <w:noProof/>
           <w:u w:val="single"/>
         </w:rPr>
-        <w:t xml:space="preserve">Task </w:t>
-      </w:r>
-      <w:r>
-        <w:rPr>
-          <w:noProof/>
-          <w:u w:val="single"/>
-        </w:rPr>
-        <w:t>7</w:t>
+        <w:t>Task 7</w:t>
       </w:r>
     </w:p>
     <w:p>
@@ -3100,8 +3090,6 @@
           <w:u w:val="single"/>
         </w:rPr>
       </w:pPr>
-      <w:bookmarkStart w:id="0" w:name="_GoBack"/>
-      <w:bookmarkEnd w:id="0"/>
     </w:p>
     <w:p>
       <w:pPr>

</xml_diff>